<commit_message>
corrected data issues with dashboard
</commit_message>
<xml_diff>
--- a/UserSTories.docx
+++ b/UserSTories.docx
@@ -31,7 +31,6 @@
           <w:strike/>
         </w:rPr>
       </w:pPr>
-      <w:bookmarkStart w:id="0" w:name="_GoBack"/>
       <w:r>
         <w:rPr>
           <w:rFonts w:eastAsia="Times New Roman" w:cstheme="minorHAnsi"/>
@@ -86,12 +85,17 @@
         <w:t xml:space="preserve"> – assigning questions and point values.</w:t>
       </w:r>
     </w:p>
-    <w:bookmarkEnd w:id="0"/>
-    <w:p>
-      <w:r>
-        <w:rPr>
-          <w:rFonts w:eastAsia="Times New Roman" w:cstheme="minorHAnsi"/>
-          <w:b/>
+    <w:p>
+      <w:pPr>
+        <w:rPr>
+          <w:strike/>
+        </w:rPr>
+      </w:pPr>
+      <w:r>
+        <w:rPr>
+          <w:rFonts w:eastAsia="Times New Roman" w:cstheme="minorHAnsi"/>
+          <w:b/>
+          <w:strike/>
           <w:bdr w:val="none" w:sz="0" w:space="0" w:color="auto" w:frame="1"/>
         </w:rPr>
         <w:t>(5 points)</w:t>
@@ -99,25 +103,41 @@
       <w:r>
         <w:rPr>
           <w:rFonts w:eastAsia="Times New Roman" w:cstheme="minorHAnsi"/>
+          <w:strike/>
           <w:bdr w:val="none" w:sz="0" w:space="0" w:color="auto" w:frame="1"/>
         </w:rPr>
         <w:t xml:space="preserve"> </w:t>
       </w:r>
       <w:r>
+        <w:rPr>
+          <w:strike/>
+        </w:rPr>
         <w:t>As an a</w:t>
       </w:r>
       <w:r>
+        <w:rPr>
+          <w:strike/>
+        </w:rPr>
         <w:t>dmin, add new users to the system and select appropriate roles</w:t>
       </w:r>
       <w:r>
+        <w:rPr>
+          <w:strike/>
+        </w:rPr>
         <w:t>.</w:t>
       </w:r>
     </w:p>
     <w:p>
-      <w:r>
-        <w:rPr>
-          <w:rFonts w:eastAsia="Times New Roman" w:cstheme="minorHAnsi"/>
-          <w:b/>
+      <w:pPr>
+        <w:rPr>
+          <w:strike/>
+        </w:rPr>
+      </w:pPr>
+      <w:r>
+        <w:rPr>
+          <w:rFonts w:eastAsia="Times New Roman" w:cstheme="minorHAnsi"/>
+          <w:b/>
+          <w:strike/>
           <w:bdr w:val="none" w:sz="0" w:space="0" w:color="auto" w:frame="1"/>
         </w:rPr>
         <w:t>(5 points)</w:t>
@@ -125,31 +145,419 @@
       <w:r>
         <w:rPr>
           <w:rFonts w:eastAsia="Times New Roman" w:cstheme="minorHAnsi"/>
+          <w:strike/>
           <w:bdr w:val="none" w:sz="0" w:space="0" w:color="auto" w:frame="1"/>
         </w:rPr>
         <w:t xml:space="preserve"> </w:t>
       </w:r>
       <w:r>
+        <w:rPr>
+          <w:strike/>
+        </w:rPr>
         <w:t>As an a</w:t>
       </w:r>
       <w:r>
+        <w:rPr>
+          <w:strike/>
+        </w:rPr>
         <w:t xml:space="preserve">udit </w:t>
       </w:r>
       <w:r>
+        <w:rPr>
+          <w:strike/>
+        </w:rPr>
         <w:t>m</w:t>
       </w:r>
       <w:r>
+        <w:rPr>
+          <w:strike/>
+        </w:rPr>
         <w:t>anager, edit existing audits completed by any auditor</w:t>
       </w:r>
       <w:r>
+        <w:rPr>
+          <w:strike/>
+        </w:rPr>
         <w:t>.</w:t>
       </w:r>
     </w:p>
     <w:p>
-      <w:r>
-        <w:rPr>
-          <w:rFonts w:eastAsia="Times New Roman" w:cstheme="minorHAnsi"/>
-          <w:b/>
+      <w:pPr>
+        <w:rPr>
+          <w:strike/>
+        </w:rPr>
+      </w:pPr>
+      <w:r>
+        <w:rPr>
+          <w:rFonts w:eastAsia="Times New Roman" w:cstheme="minorHAnsi"/>
+          <w:b/>
+          <w:strike/>
+          <w:bdr w:val="none" w:sz="0" w:space="0" w:color="auto" w:frame="1"/>
+        </w:rPr>
+        <w:t>(5 points)</w:t>
+      </w:r>
+      <w:r>
+        <w:rPr>
+          <w:rFonts w:eastAsia="Times New Roman" w:cstheme="minorHAnsi"/>
+          <w:strike/>
+          <w:bdr w:val="none" w:sz="0" w:space="0" w:color="auto" w:frame="1"/>
+        </w:rPr>
+        <w:t xml:space="preserve"> </w:t>
+      </w:r>
+      <w:r>
+        <w:rPr>
+          <w:strike/>
+        </w:rPr>
+        <w:t>As an a</w:t>
+      </w:r>
+      <w:r>
+        <w:rPr>
+          <w:strike/>
+        </w:rPr>
+        <w:t>uditor, complete audit based on audit template</w:t>
+      </w:r>
+      <w:r>
+        <w:rPr>
+          <w:strike/>
+        </w:rPr>
+        <w:t>.</w:t>
+      </w:r>
+    </w:p>
+    <w:p>
+      <w:pPr>
+        <w:rPr>
+          <w:strike/>
+        </w:rPr>
+      </w:pPr>
+      <w:r>
+        <w:rPr>
+          <w:rFonts w:eastAsia="Times New Roman" w:cstheme="minorHAnsi"/>
+          <w:b/>
+          <w:strike/>
+          <w:bdr w:val="none" w:sz="0" w:space="0" w:color="auto" w:frame="1"/>
+        </w:rPr>
+        <w:t>(10 points)</w:t>
+      </w:r>
+      <w:r>
+        <w:rPr>
+          <w:rFonts w:eastAsia="Times New Roman" w:cstheme="minorHAnsi"/>
+          <w:strike/>
+          <w:bdr w:val="none" w:sz="0" w:space="0" w:color="auto" w:frame="1"/>
+        </w:rPr>
+        <w:t xml:space="preserve"> </w:t>
+      </w:r>
+      <w:r>
+        <w:rPr>
+          <w:strike/>
+        </w:rPr>
+        <w:t>As an a</w:t>
+      </w:r>
+      <w:r>
+        <w:rPr>
+          <w:strike/>
+        </w:rPr>
+        <w:t xml:space="preserve">uditor, enter comments on </w:t>
+      </w:r>
+      <w:r>
+        <w:rPr>
+          <w:strike/>
+        </w:rPr>
+        <w:t xml:space="preserve">an </w:t>
+      </w:r>
+      <w:r>
+        <w:rPr>
+          <w:strike/>
+        </w:rPr>
+        <w:t>audit</w:t>
+      </w:r>
+      <w:r>
+        <w:rPr>
+          <w:strike/>
+        </w:rPr>
+        <w:t>.</w:t>
+      </w:r>
+    </w:p>
+    <w:p>
+      <w:pPr>
+        <w:rPr>
+          <w:strike/>
+        </w:rPr>
+      </w:pPr>
+      <w:r>
+        <w:rPr>
+          <w:rFonts w:eastAsia="Times New Roman" w:cstheme="minorHAnsi"/>
+          <w:b/>
+          <w:strike/>
+          <w:bdr w:val="none" w:sz="0" w:space="0" w:color="auto" w:frame="1"/>
+        </w:rPr>
+        <w:t>(5 points)</w:t>
+      </w:r>
+      <w:r>
+        <w:rPr>
+          <w:rFonts w:eastAsia="Times New Roman" w:cstheme="minorHAnsi"/>
+          <w:strike/>
+          <w:bdr w:val="none" w:sz="0" w:space="0" w:color="auto" w:frame="1"/>
+        </w:rPr>
+        <w:t xml:space="preserve"> </w:t>
+      </w:r>
+      <w:r>
+        <w:rPr>
+          <w:strike/>
+        </w:rPr>
+        <w:t>As an a</w:t>
+      </w:r>
+      <w:r>
+        <w:rPr>
+          <w:strike/>
+        </w:rPr>
+        <w:t xml:space="preserve">uditor, edit existing audits completed by </w:t>
+      </w:r>
+      <w:r>
+        <w:rPr>
+          <w:strike/>
+        </w:rPr>
+        <w:t xml:space="preserve">the </w:t>
+      </w:r>
+      <w:r>
+        <w:rPr>
+          <w:strike/>
+        </w:rPr>
+        <w:t>auditor</w:t>
+      </w:r>
+      <w:r>
+        <w:rPr>
+          <w:strike/>
+        </w:rPr>
+        <w:t>.</w:t>
+      </w:r>
+    </w:p>
+    <w:p>
+      <w:pPr>
+        <w:rPr>
+          <w:strike/>
+        </w:rPr>
+      </w:pPr>
+      <w:r>
+        <w:rPr>
+          <w:rFonts w:eastAsia="Times New Roman" w:cstheme="minorHAnsi"/>
+          <w:b/>
+          <w:strike/>
+          <w:bdr w:val="none" w:sz="0" w:space="0" w:color="auto" w:frame="1"/>
+        </w:rPr>
+        <w:t>(5 points)</w:t>
+      </w:r>
+      <w:r>
+        <w:rPr>
+          <w:rFonts w:eastAsia="Times New Roman" w:cstheme="minorHAnsi"/>
+          <w:strike/>
+          <w:bdr w:val="none" w:sz="0" w:space="0" w:color="auto" w:frame="1"/>
+        </w:rPr>
+        <w:t xml:space="preserve"> </w:t>
+      </w:r>
+      <w:proofErr w:type="gramStart"/>
+      <w:r>
+        <w:rPr>
+          <w:strike/>
+        </w:rPr>
+        <w:t>As a s</w:t>
+      </w:r>
+      <w:r>
+        <w:rPr>
+          <w:strike/>
+        </w:rPr>
+        <w:t>upervisor,</w:t>
+      </w:r>
+      <w:proofErr w:type="gramEnd"/>
+      <w:r>
+        <w:rPr>
+          <w:strike/>
+        </w:rPr>
+        <w:t xml:space="preserve"> </w:t>
+      </w:r>
+      <w:proofErr w:type="gramStart"/>
+      <w:r>
+        <w:rPr>
+          <w:strike/>
+        </w:rPr>
+        <w:t xml:space="preserve">view </w:t>
+      </w:r>
+      <w:r>
+        <w:rPr>
+          <w:strike/>
+        </w:rPr>
+        <w:t>audits</w:t>
+      </w:r>
+      <w:proofErr w:type="gramEnd"/>
+      <w:r>
+        <w:rPr>
+          <w:strike/>
+        </w:rPr>
+        <w:t xml:space="preserve"> completed for their team.</w:t>
+      </w:r>
+    </w:p>
+    <w:p>
+      <w:pPr>
+        <w:rPr>
+          <w:strike/>
+        </w:rPr>
+      </w:pPr>
+      <w:r>
+        <w:rPr>
+          <w:rFonts w:eastAsia="Times New Roman" w:cstheme="minorHAnsi"/>
+          <w:b/>
+          <w:strike/>
+          <w:bdr w:val="none" w:sz="0" w:space="0" w:color="auto" w:frame="1"/>
+        </w:rPr>
+        <w:t>(10 points)</w:t>
+      </w:r>
+      <w:r>
+        <w:rPr>
+          <w:rFonts w:eastAsia="Times New Roman" w:cstheme="minorHAnsi"/>
+          <w:strike/>
+          <w:bdr w:val="none" w:sz="0" w:space="0" w:color="auto" w:frame="1"/>
+        </w:rPr>
+        <w:t xml:space="preserve"> </w:t>
+      </w:r>
+      <w:r>
+        <w:rPr>
+          <w:strike/>
+        </w:rPr>
+        <w:t>As a s</w:t>
+      </w:r>
+      <w:r>
+        <w:rPr>
+          <w:strike/>
+        </w:rPr>
+        <w:t>upervisor, receive email if audit completed for one of their team members is below x score</w:t>
+      </w:r>
+      <w:r>
+        <w:rPr>
+          <w:strike/>
+        </w:rPr>
+        <w:t>.</w:t>
+      </w:r>
+    </w:p>
+    <w:p>
+      <w:pPr>
+        <w:rPr>
+          <w:strike/>
+        </w:rPr>
+      </w:pPr>
+      <w:r>
+        <w:rPr>
+          <w:rFonts w:eastAsia="Times New Roman" w:cstheme="minorHAnsi"/>
+          <w:b/>
+          <w:strike/>
+          <w:bdr w:val="none" w:sz="0" w:space="0" w:color="auto" w:frame="1"/>
+        </w:rPr>
+        <w:t>(10 points)</w:t>
+      </w:r>
+      <w:r>
+        <w:rPr>
+          <w:rFonts w:eastAsia="Times New Roman" w:cstheme="minorHAnsi"/>
+          <w:strike/>
+          <w:bdr w:val="none" w:sz="0" w:space="0" w:color="auto" w:frame="1"/>
+        </w:rPr>
+        <w:t xml:space="preserve"> </w:t>
+      </w:r>
+      <w:r>
+        <w:rPr>
+          <w:strike/>
+        </w:rPr>
+        <w:t>As an a</w:t>
+      </w:r>
+      <w:r>
+        <w:rPr>
+          <w:strike/>
+        </w:rPr>
+        <w:t xml:space="preserve">uditee, receive email when audit </w:t>
+      </w:r>
+      <w:proofErr w:type="gramStart"/>
+      <w:r>
+        <w:rPr>
+          <w:strike/>
+        </w:rPr>
+        <w:t>is completed</w:t>
+      </w:r>
+      <w:proofErr w:type="gramEnd"/>
+      <w:r>
+        <w:rPr>
+          <w:strike/>
+        </w:rPr>
+        <w:t xml:space="preserve"> on their work</w:t>
+      </w:r>
+      <w:r>
+        <w:rPr>
+          <w:strike/>
+        </w:rPr>
+        <w:t>.</w:t>
+      </w:r>
+      <w:r>
+        <w:rPr>
+          <w:strike/>
+        </w:rPr>
+        <w:t xml:space="preserve"> Using an email API</w:t>
+      </w:r>
+    </w:p>
+    <w:p>
+      <w:pPr>
+        <w:rPr>
+          <w:strike/>
+        </w:rPr>
+      </w:pPr>
+      <w:r>
+        <w:rPr>
+          <w:rFonts w:eastAsia="Times New Roman" w:cstheme="minorHAnsi"/>
+          <w:b/>
+          <w:strike/>
+          <w:bdr w:val="none" w:sz="0" w:space="0" w:color="auto" w:frame="1"/>
+        </w:rPr>
+        <w:t>(5 points)</w:t>
+      </w:r>
+      <w:r>
+        <w:rPr>
+          <w:rFonts w:eastAsia="Times New Roman" w:cstheme="minorHAnsi"/>
+          <w:strike/>
+          <w:bdr w:val="none" w:sz="0" w:space="0" w:color="auto" w:frame="1"/>
+        </w:rPr>
+        <w:t xml:space="preserve"> </w:t>
+      </w:r>
+      <w:r>
+        <w:rPr>
+          <w:strike/>
+        </w:rPr>
+        <w:t>As an a</w:t>
+      </w:r>
+      <w:r>
+        <w:rPr>
+          <w:strike/>
+        </w:rPr>
+        <w:t>uditee,</w:t>
+      </w:r>
+      <w:r>
+        <w:rPr>
+          <w:strike/>
+        </w:rPr>
+        <w:t xml:space="preserve"> view history of audits</w:t>
+      </w:r>
+      <w:r>
+        <w:rPr>
+          <w:strike/>
+        </w:rPr>
+        <w:t>.</w:t>
+      </w:r>
+    </w:p>
+    <w:p>
+      <w:pPr>
+        <w:rPr>
+          <w:strike/>
+        </w:rPr>
+      </w:pPr>
+      <w:r>
+        <w:rPr>
+          <w:rFonts w:eastAsia="Times New Roman" w:cstheme="minorHAnsi"/>
+          <w:b/>
+          <w:strike/>
           <w:bdr w:val="none" w:sz="0" w:space="0" w:color="auto" w:frame="1"/>
         </w:rPr>
         <w:t>(</w:t>
@@ -158,14 +566,16 @@
         <w:rPr>
           <w:rFonts w:eastAsia="Times New Roman" w:cstheme="minorHAnsi"/>
           <w:b/>
-          <w:bdr w:val="none" w:sz="0" w:space="0" w:color="auto" w:frame="1"/>
-        </w:rPr>
-        <w:t>5</w:t>
-      </w:r>
-      <w:r>
-        <w:rPr>
-          <w:rFonts w:eastAsia="Times New Roman" w:cstheme="minorHAnsi"/>
-          <w:b/>
+          <w:strike/>
+          <w:bdr w:val="none" w:sz="0" w:space="0" w:color="auto" w:frame="1"/>
+        </w:rPr>
+        <w:t>20</w:t>
+      </w:r>
+      <w:r>
+        <w:rPr>
+          <w:rFonts w:eastAsia="Times New Roman" w:cstheme="minorHAnsi"/>
+          <w:b/>
+          <w:strike/>
           <w:bdr w:val="none" w:sz="0" w:space="0" w:color="auto" w:frame="1"/>
         </w:rPr>
         <w:t xml:space="preserve"> points)</w:t>
@@ -173,310 +583,21 @@
       <w:r>
         <w:rPr>
           <w:rFonts w:eastAsia="Times New Roman" w:cstheme="minorHAnsi"/>
+          <w:strike/>
           <w:bdr w:val="none" w:sz="0" w:space="0" w:color="auto" w:frame="1"/>
         </w:rPr>
         <w:t xml:space="preserve"> </w:t>
       </w:r>
       <w:r>
+        <w:rPr>
+          <w:strike/>
+        </w:rPr>
         <w:t>As an a</w:t>
       </w:r>
       <w:r>
-        <w:t>uditor, complete audit based on audit template</w:t>
-      </w:r>
-      <w:r>
-        <w:t>.</w:t>
-      </w:r>
-    </w:p>
-    <w:p>
-      <w:r>
-        <w:rPr>
-          <w:rFonts w:eastAsia="Times New Roman" w:cstheme="minorHAnsi"/>
-          <w:b/>
-          <w:bdr w:val="none" w:sz="0" w:space="0" w:color="auto" w:frame="1"/>
-        </w:rPr>
-        <w:t>(</w:t>
-      </w:r>
-      <w:r>
-        <w:rPr>
-          <w:rFonts w:eastAsia="Times New Roman" w:cstheme="minorHAnsi"/>
-          <w:b/>
-          <w:bdr w:val="none" w:sz="0" w:space="0" w:color="auto" w:frame="1"/>
-        </w:rPr>
-        <w:t>10</w:t>
-      </w:r>
-      <w:r>
-        <w:rPr>
-          <w:rFonts w:eastAsia="Times New Roman" w:cstheme="minorHAnsi"/>
-          <w:b/>
-          <w:bdr w:val="none" w:sz="0" w:space="0" w:color="auto" w:frame="1"/>
-        </w:rPr>
-        <w:t xml:space="preserve"> points)</w:t>
-      </w:r>
-      <w:r>
-        <w:rPr>
-          <w:rFonts w:eastAsia="Times New Roman" w:cstheme="minorHAnsi"/>
-          <w:bdr w:val="none" w:sz="0" w:space="0" w:color="auto" w:frame="1"/>
-        </w:rPr>
-        <w:t xml:space="preserve"> </w:t>
-      </w:r>
-      <w:r>
-        <w:t>As an a</w:t>
-      </w:r>
-      <w:r>
-        <w:t xml:space="preserve">uditor, enter comments on </w:t>
-      </w:r>
-      <w:r>
-        <w:t xml:space="preserve">an </w:t>
-      </w:r>
-      <w:r>
-        <w:t>audit</w:t>
-      </w:r>
-      <w:r>
-        <w:t>.</w:t>
-      </w:r>
-    </w:p>
-    <w:p>
-      <w:r>
-        <w:rPr>
-          <w:rFonts w:eastAsia="Times New Roman" w:cstheme="minorHAnsi"/>
-          <w:b/>
-          <w:bdr w:val="none" w:sz="0" w:space="0" w:color="auto" w:frame="1"/>
-        </w:rPr>
-        <w:t>(</w:t>
-      </w:r>
-      <w:r>
-        <w:rPr>
-          <w:rFonts w:eastAsia="Times New Roman" w:cstheme="minorHAnsi"/>
-          <w:b/>
-          <w:bdr w:val="none" w:sz="0" w:space="0" w:color="auto" w:frame="1"/>
-        </w:rPr>
-        <w:t>5</w:t>
-      </w:r>
-      <w:r>
-        <w:rPr>
-          <w:rFonts w:eastAsia="Times New Roman" w:cstheme="minorHAnsi"/>
-          <w:b/>
-          <w:bdr w:val="none" w:sz="0" w:space="0" w:color="auto" w:frame="1"/>
-        </w:rPr>
-        <w:t xml:space="preserve"> points)</w:t>
-      </w:r>
-      <w:r>
-        <w:rPr>
-          <w:rFonts w:eastAsia="Times New Roman" w:cstheme="minorHAnsi"/>
-          <w:bdr w:val="none" w:sz="0" w:space="0" w:color="auto" w:frame="1"/>
-        </w:rPr>
-        <w:t xml:space="preserve"> </w:t>
-      </w:r>
-      <w:r>
-        <w:t>As an a</w:t>
-      </w:r>
-      <w:r>
-        <w:t xml:space="preserve">uditor, edit existing audits completed by </w:t>
-      </w:r>
-      <w:r>
-        <w:t xml:space="preserve">the </w:t>
-      </w:r>
-      <w:r>
-        <w:t>auditor</w:t>
-      </w:r>
-      <w:r>
-        <w:t>.</w:t>
-      </w:r>
-    </w:p>
-    <w:p>
-      <w:r>
-        <w:rPr>
-          <w:rFonts w:eastAsia="Times New Roman" w:cstheme="minorHAnsi"/>
-          <w:b/>
-          <w:bdr w:val="none" w:sz="0" w:space="0" w:color="auto" w:frame="1"/>
-        </w:rPr>
-        <w:t>(</w:t>
-      </w:r>
-      <w:r>
-        <w:rPr>
-          <w:rFonts w:eastAsia="Times New Roman" w:cstheme="minorHAnsi"/>
-          <w:b/>
-          <w:bdr w:val="none" w:sz="0" w:space="0" w:color="auto" w:frame="1"/>
-        </w:rPr>
-        <w:t>5</w:t>
-      </w:r>
-      <w:r>
-        <w:rPr>
-          <w:rFonts w:eastAsia="Times New Roman" w:cstheme="minorHAnsi"/>
-          <w:b/>
-          <w:bdr w:val="none" w:sz="0" w:space="0" w:color="auto" w:frame="1"/>
-        </w:rPr>
-        <w:t xml:space="preserve"> points)</w:t>
-      </w:r>
-      <w:r>
-        <w:rPr>
-          <w:rFonts w:eastAsia="Times New Roman" w:cstheme="minorHAnsi"/>
-          <w:bdr w:val="none" w:sz="0" w:space="0" w:color="auto" w:frame="1"/>
-        </w:rPr>
-        <w:t xml:space="preserve"> </w:t>
-      </w:r>
-      <w:r>
-        <w:t>As a s</w:t>
-      </w:r>
-      <w:r>
-        <w:t xml:space="preserve">upervisor, view </w:t>
-      </w:r>
-      <w:r>
-        <w:t>audits completed for their team.</w:t>
-      </w:r>
-    </w:p>
-    <w:p>
-      <w:r>
-        <w:rPr>
-          <w:rFonts w:eastAsia="Times New Roman" w:cstheme="minorHAnsi"/>
-          <w:b/>
-          <w:bdr w:val="none" w:sz="0" w:space="0" w:color="auto" w:frame="1"/>
-        </w:rPr>
-        <w:t>(</w:t>
-      </w:r>
-      <w:r>
-        <w:rPr>
-          <w:rFonts w:eastAsia="Times New Roman" w:cstheme="minorHAnsi"/>
-          <w:b/>
-          <w:bdr w:val="none" w:sz="0" w:space="0" w:color="auto" w:frame="1"/>
-        </w:rPr>
-        <w:t>10</w:t>
-      </w:r>
-      <w:r>
-        <w:rPr>
-          <w:rFonts w:eastAsia="Times New Roman" w:cstheme="minorHAnsi"/>
-          <w:b/>
-          <w:bdr w:val="none" w:sz="0" w:space="0" w:color="auto" w:frame="1"/>
-        </w:rPr>
-        <w:t xml:space="preserve"> points)</w:t>
-      </w:r>
-      <w:r>
-        <w:rPr>
-          <w:rFonts w:eastAsia="Times New Roman" w:cstheme="minorHAnsi"/>
-          <w:bdr w:val="none" w:sz="0" w:space="0" w:color="auto" w:frame="1"/>
-        </w:rPr>
-        <w:t xml:space="preserve"> </w:t>
-      </w:r>
-      <w:r>
-        <w:t>As a s</w:t>
-      </w:r>
-      <w:r>
-        <w:t>upervisor, receive email if audit completed for one of their team members is below x score</w:t>
-      </w:r>
-      <w:r>
-        <w:t>.</w:t>
-      </w:r>
-    </w:p>
-    <w:p>
-      <w:r>
-        <w:rPr>
-          <w:rFonts w:eastAsia="Times New Roman" w:cstheme="minorHAnsi"/>
-          <w:b/>
-          <w:bdr w:val="none" w:sz="0" w:space="0" w:color="auto" w:frame="1"/>
-        </w:rPr>
-        <w:t>(</w:t>
-      </w:r>
-      <w:r>
-        <w:rPr>
-          <w:rFonts w:eastAsia="Times New Roman" w:cstheme="minorHAnsi"/>
-          <w:b/>
-          <w:bdr w:val="none" w:sz="0" w:space="0" w:color="auto" w:frame="1"/>
-        </w:rPr>
-        <w:t>10</w:t>
-      </w:r>
-      <w:r>
-        <w:rPr>
-          <w:rFonts w:eastAsia="Times New Roman" w:cstheme="minorHAnsi"/>
-          <w:b/>
-          <w:bdr w:val="none" w:sz="0" w:space="0" w:color="auto" w:frame="1"/>
-        </w:rPr>
-        <w:t xml:space="preserve"> points)</w:t>
-      </w:r>
-      <w:r>
-        <w:rPr>
-          <w:rFonts w:eastAsia="Times New Roman" w:cstheme="minorHAnsi"/>
-          <w:bdr w:val="none" w:sz="0" w:space="0" w:color="auto" w:frame="1"/>
-        </w:rPr>
-        <w:t xml:space="preserve"> </w:t>
-      </w:r>
-      <w:r>
-        <w:t>As an a</w:t>
-      </w:r>
-      <w:r>
-        <w:t>uditee, receive email when audit is completed on their work</w:t>
-      </w:r>
-      <w:r>
-        <w:t>.</w:t>
-      </w:r>
-      <w:r>
-        <w:t xml:space="preserve"> Using an email API</w:t>
-      </w:r>
-    </w:p>
-    <w:p>
-      <w:r>
-        <w:rPr>
-          <w:rFonts w:eastAsia="Times New Roman" w:cstheme="minorHAnsi"/>
-          <w:b/>
-          <w:bdr w:val="none" w:sz="0" w:space="0" w:color="auto" w:frame="1"/>
-        </w:rPr>
-        <w:t>(5 points)</w:t>
-      </w:r>
-      <w:r>
-        <w:rPr>
-          <w:rFonts w:eastAsia="Times New Roman" w:cstheme="minorHAnsi"/>
-          <w:bdr w:val="none" w:sz="0" w:space="0" w:color="auto" w:frame="1"/>
-        </w:rPr>
-        <w:t xml:space="preserve"> </w:t>
-      </w:r>
-      <w:r>
-        <w:t>As an a</w:t>
-      </w:r>
-      <w:r>
-        <w:t>uditee,</w:t>
-      </w:r>
-      <w:r>
-        <w:t xml:space="preserve"> view history of audits</w:t>
-      </w:r>
-      <w:r>
-        <w:t>.</w:t>
-      </w:r>
-    </w:p>
-    <w:p>
-      <w:r>
-        <w:rPr>
-          <w:rFonts w:eastAsia="Times New Roman" w:cstheme="minorHAnsi"/>
-          <w:b/>
-          <w:bdr w:val="none" w:sz="0" w:space="0" w:color="auto" w:frame="1"/>
-        </w:rPr>
-        <w:t>(</w:t>
-      </w:r>
-      <w:r>
-        <w:rPr>
-          <w:rFonts w:eastAsia="Times New Roman" w:cstheme="minorHAnsi"/>
-          <w:b/>
-          <w:bdr w:val="none" w:sz="0" w:space="0" w:color="auto" w:frame="1"/>
-        </w:rPr>
-        <w:t>20</w:t>
-      </w:r>
-      <w:r>
-        <w:rPr>
-          <w:rFonts w:eastAsia="Times New Roman" w:cstheme="minorHAnsi"/>
-          <w:b/>
-          <w:bdr w:val="none" w:sz="0" w:space="0" w:color="auto" w:frame="1"/>
-        </w:rPr>
-        <w:t xml:space="preserve"> points)</w:t>
-      </w:r>
-      <w:r>
-        <w:rPr>
-          <w:rFonts w:eastAsia="Times New Roman" w:cstheme="minorHAnsi"/>
-          <w:bdr w:val="none" w:sz="0" w:space="0" w:color="auto" w:frame="1"/>
-        </w:rPr>
-        <w:t xml:space="preserve"> </w:t>
-      </w:r>
-      <w:r>
-        <w:t>As an a</w:t>
-      </w:r>
-      <w:r>
+        <w:rPr>
+          <w:strike/>
+        </w:rPr>
         <w:t>uditee, submit a dispute for an audit.  The dispute workflow will:</w:t>
       </w:r>
     </w:p>
@@ -487,8 +608,14 @@
           <w:ilvl w:val="0"/>
           <w:numId w:val="2"/>
         </w:numPr>
-      </w:pPr>
-      <w:r>
+        <w:rPr>
+          <w:strike/>
+        </w:rPr>
+      </w:pPr>
+      <w:r>
+        <w:rPr>
+          <w:strike/>
+        </w:rPr>
         <w:t>Route to Supervisor for approval</w:t>
       </w:r>
     </w:p>
@@ -499,8 +626,14 @@
           <w:ilvl w:val="0"/>
           <w:numId w:val="2"/>
         </w:numPr>
-      </w:pPr>
-      <w:r>
+        <w:rPr>
+          <w:strike/>
+        </w:rPr>
+      </w:pPr>
+      <w:r>
+        <w:rPr>
+          <w:strike/>
+        </w:rPr>
         <w:t>Audit Manager for decision and correction if needed</w:t>
       </w:r>
     </w:p>
@@ -511,8 +644,14 @@
           <w:ilvl w:val="0"/>
           <w:numId w:val="2"/>
         </w:numPr>
-      </w:pPr>
-      <w:r>
+        <w:rPr>
+          <w:strike/>
+        </w:rPr>
+      </w:pPr>
+      <w:r>
+        <w:rPr>
+          <w:strike/>
+        </w:rPr>
         <w:t>User &amp; Supervisor will be notified dispute complete via email</w:t>
       </w:r>
     </w:p>
@@ -562,6 +701,7 @@
       </w:r>
     </w:p>
     <w:p>
+      <w:bookmarkStart w:id="0" w:name="_GoBack"/>
       <w:r>
         <w:rPr>
           <w:rFonts w:eastAsia="Times New Roman" w:cstheme="minorHAnsi"/>
@@ -611,6 +751,7 @@
         <w:t>for period.</w:t>
       </w:r>
     </w:p>
+    <w:bookmarkEnd w:id="0"/>
     <w:p/>
     <w:sectPr>
       <w:pgSz w:w="12240" w:h="15840"/>

</xml_diff>